<commit_message>
new link and ;
</commit_message>
<xml_diff>
--- a/inner pages/assets/files_to_download/Практики/Практика 13/Практическая работа №13. Реинжиринг бизнес-процессов.docx
+++ b/inner pages/assets/files_to_download/Практики/Практика 13/Практическая работа №13. Реинжиринг бизнес-процессов.docx
@@ -259,7 +259,17 @@
           <w:sz w:val="28"/>
           <w:szCs w:val="28"/>
         </w:rPr>
-        <w:t>Определение реинжиниринга.</w:t>
+        <w:t>Определение реинжиниринга</w:t>
+      </w:r>
+      <w:r>
+        <w:rPr>
+          <w:rFonts w:ascii="Times New Roman" w:hAnsi="Times New Roman" w:cs="Times New Roman"/>
+          <w:color w:val="0070C0"/>
+          <w:sz w:val="28"/>
+          <w:szCs w:val="28"/>
+          <w:lang w:val="en-US"/>
+        </w:rPr>
+        <w:t>;</w:t>
       </w:r>
     </w:p>
     <w:p>
@@ -285,7 +295,16 @@
           <w:sz w:val="28"/>
           <w:szCs w:val="28"/>
         </w:rPr>
-        <w:t>Состав и функции команд РБП (реинжиниринг бизнес-процессов).</w:t>
+        <w:t>Состав и функции команд РБП (реинжиниринг бизнес-процессов)</w:t>
+      </w:r>
+      <w:r>
+        <w:rPr>
+          <w:rFonts w:ascii="Times New Roman" w:hAnsi="Times New Roman" w:cs="Times New Roman"/>
+          <w:color w:val="0070C0"/>
+          <w:sz w:val="28"/>
+          <w:szCs w:val="28"/>
+        </w:rPr>
+        <w:t>;</w:t>
       </w:r>
     </w:p>
     <w:p>
@@ -311,7 +330,17 @@
           <w:sz w:val="28"/>
           <w:szCs w:val="28"/>
         </w:rPr>
-        <w:t>Методы РБП.</w:t>
+        <w:t>Методы РБП</w:t>
+      </w:r>
+      <w:r>
+        <w:rPr>
+          <w:rFonts w:ascii="Times New Roman" w:hAnsi="Times New Roman" w:cs="Times New Roman"/>
+          <w:color w:val="0070C0"/>
+          <w:sz w:val="28"/>
+          <w:szCs w:val="28"/>
+          <w:lang w:val="en-US"/>
+        </w:rPr>
+        <w:t>;</w:t>
       </w:r>
     </w:p>
     <w:p>
@@ -337,7 +366,17 @@
           <w:sz w:val="28"/>
           <w:szCs w:val="28"/>
         </w:rPr>
-        <w:t>Инструментальные программные средства РБП.</w:t>
+        <w:t>Инструментальные программные средства РБП</w:t>
+      </w:r>
+      <w:r>
+        <w:rPr>
+          <w:rFonts w:ascii="Times New Roman" w:hAnsi="Times New Roman" w:cs="Times New Roman"/>
+          <w:color w:val="0070C0"/>
+          <w:sz w:val="28"/>
+          <w:szCs w:val="28"/>
+          <w:lang w:val="en-US"/>
+        </w:rPr>
+        <w:t>;</w:t>
       </w:r>
     </w:p>
     <w:p>
@@ -363,7 +402,16 @@
           <w:sz w:val="28"/>
           <w:szCs w:val="28"/>
         </w:rPr>
-        <w:t>Перечислите этапы реинжиниринга бизнес-процессов.</w:t>
+        <w:t>Перечислите этапы реинжиниринга бизнес-процессов</w:t>
+      </w:r>
+      <w:r>
+        <w:rPr>
+          <w:rFonts w:ascii="Times New Roman" w:hAnsi="Times New Roman" w:cs="Times New Roman"/>
+          <w:color w:val="0070C0"/>
+          <w:sz w:val="28"/>
+          <w:szCs w:val="28"/>
+        </w:rPr>
+        <w:t>;</w:t>
       </w:r>
     </w:p>
     <w:p>
@@ -389,7 +437,16 @@
           <w:sz w:val="28"/>
           <w:szCs w:val="28"/>
         </w:rPr>
-        <w:t>Перечислите основных участников проекта по реинжинирингу, их роли и обязанности.</w:t>
+        <w:t>Перечислите основных участников проекта по реинжинирингу, их роли и обязанности</w:t>
+      </w:r>
+      <w:r>
+        <w:rPr>
+          <w:rFonts w:ascii="Times New Roman" w:hAnsi="Times New Roman" w:cs="Times New Roman"/>
+          <w:color w:val="0070C0"/>
+          <w:sz w:val="28"/>
+          <w:szCs w:val="28"/>
+        </w:rPr>
+        <w:t>;</w:t>
       </w:r>
     </w:p>
     <w:p>
@@ -415,7 +472,17 @@
           <w:sz w:val="28"/>
           <w:szCs w:val="28"/>
         </w:rPr>
-        <w:t>Как классифицируются, выделяются и ранжируются бизнес- процессы? Приведите примеры.</w:t>
+        <w:t>Как классифицируются, выделяются и ранжируются бизнес- процессы? Приведите примеры</w:t>
+      </w:r>
+      <w:r>
+        <w:rPr>
+          <w:rFonts w:ascii="Times New Roman" w:hAnsi="Times New Roman" w:cs="Times New Roman"/>
+          <w:color w:val="0070C0"/>
+          <w:sz w:val="28"/>
+          <w:szCs w:val="28"/>
+          <w:lang w:val="en-US"/>
+        </w:rPr>
+        <w:t>;</w:t>
       </w:r>
     </w:p>
     <w:p>
@@ -443,6 +510,15 @@
         </w:rPr>
         <w:t>Каково основное содержание этапа обратного инжиниринга?</w:t>
       </w:r>
+      <w:r>
+        <w:rPr>
+          <w:rFonts w:ascii="Times New Roman" w:hAnsi="Times New Roman" w:cs="Times New Roman"/>
+          <w:color w:val="0070C0"/>
+          <w:sz w:val="28"/>
+          <w:szCs w:val="28"/>
+        </w:rPr>
+        <w:t>;</w:t>
+      </w:r>
     </w:p>
     <w:p>
       <w:pPr>
@@ -469,6 +545,15 @@
         </w:rPr>
         <w:t xml:space="preserve"> Каково основное содержание этапа прямого инжиниринга?</w:t>
       </w:r>
+      <w:r>
+        <w:rPr>
+          <w:rFonts w:ascii="Times New Roman" w:hAnsi="Times New Roman" w:cs="Times New Roman"/>
+          <w:color w:val="0070C0"/>
+          <w:sz w:val="28"/>
+          <w:szCs w:val="28"/>
+        </w:rPr>
+        <w:t>;</w:t>
+      </w:r>
     </w:p>
     <w:p>
       <w:pPr>
@@ -495,6 +580,15 @@
         </w:rPr>
         <w:t xml:space="preserve"> Как осуществляется внедрение проекта реинжиниринга бизнес-процессов?</w:t>
       </w:r>
+      <w:r>
+        <w:rPr>
+          <w:rFonts w:ascii="Times New Roman" w:hAnsi="Times New Roman" w:cs="Times New Roman"/>
+          <w:color w:val="0070C0"/>
+          <w:sz w:val="28"/>
+          <w:szCs w:val="28"/>
+        </w:rPr>
+        <w:t>;</w:t>
+      </w:r>
     </w:p>
     <w:p>
       <w:pPr>
@@ -521,6 +615,15 @@
         </w:rPr>
         <w:t xml:space="preserve"> Какова организационная структура проекта РБП?</w:t>
       </w:r>
+      <w:r>
+        <w:rPr>
+          <w:rFonts w:ascii="Times New Roman" w:hAnsi="Times New Roman" w:cs="Times New Roman"/>
+          <w:color w:val="0070C0"/>
+          <w:sz w:val="28"/>
+          <w:szCs w:val="28"/>
+        </w:rPr>
+        <w:t>;</w:t>
+      </w:r>
     </w:p>
     <w:p>
       <w:pPr>
@@ -545,7 +648,17 @@
           <w:sz w:val="28"/>
           <w:szCs w:val="28"/>
         </w:rPr>
-        <w:t xml:space="preserve"> Отличается ли на ваш взгляд команда проекта по РПБ в России и за рубежом? Ответ обоснуйте.</w:t>
+        <w:t xml:space="preserve"> Отличается ли на ваш взгляд команда проекта по РПБ в России и за рубежом? Ответ обоснуйте</w:t>
+      </w:r>
+      <w:r>
+        <w:rPr>
+          <w:rFonts w:ascii="Times New Roman" w:hAnsi="Times New Roman" w:cs="Times New Roman"/>
+          <w:color w:val="0070C0"/>
+          <w:sz w:val="28"/>
+          <w:szCs w:val="28"/>
+          <w:lang w:val="en-US"/>
+        </w:rPr>
+        <w:t>;</w:t>
       </w:r>
     </w:p>
     <w:p>
@@ -572,6 +685,15 @@
           <w:szCs w:val="28"/>
         </w:rPr>
         <w:t xml:space="preserve"> Каково значение информационных технологий при проведении работ по РБП?</w:t>
+      </w:r>
+      <w:r>
+        <w:rPr>
+          <w:rFonts w:ascii="Times New Roman" w:hAnsi="Times New Roman" w:cs="Times New Roman"/>
+          <w:color w:val="0070C0"/>
+          <w:sz w:val="28"/>
+          <w:szCs w:val="28"/>
+        </w:rPr>
+        <w:t>;</w:t>
       </w:r>
     </w:p>
     <w:p>
@@ -877,7 +999,16 @@
           <w:sz w:val="28"/>
           <w:szCs w:val="28"/>
         </w:rPr>
-        <w:t>1. Укажите ответственных за каждый этап в работе организации.</w:t>
+        <w:t>1. Укажите ответственных за каждый этап в работе организации</w:t>
+      </w:r>
+      <w:r>
+        <w:rPr>
+          <w:rFonts w:ascii="Times New Roman" w:hAnsi="Times New Roman" w:cs="Times New Roman"/>
+          <w:color w:val="FF0000"/>
+          <w:sz w:val="28"/>
+          <w:szCs w:val="28"/>
+        </w:rPr>
+        <w:t>;</w:t>
       </w:r>
     </w:p>
     <w:p>
@@ -899,7 +1030,16 @@
           <w:szCs w:val="28"/>
         </w:rPr>
         <w:lastRenderedPageBreak/>
-        <w:t>2. Оцените уровень непротиворечивости бизнес-требований к модулям информационной системы.</w:t>
+        <w:t>2. Оцените уровень непротиворечивости бизнес-требований к модулям информационной системы</w:t>
+      </w:r>
+      <w:r>
+        <w:rPr>
+          <w:rFonts w:ascii="Times New Roman" w:hAnsi="Times New Roman" w:cs="Times New Roman"/>
+          <w:color w:val="FF0000"/>
+          <w:sz w:val="28"/>
+          <w:szCs w:val="28"/>
+        </w:rPr>
+        <w:t>;</w:t>
       </w:r>
     </w:p>
     <w:p>
@@ -922,6 +1062,15 @@
         </w:rPr>
         <w:t>3. Какие инновационные технологии сферы ИТ требуется внедрить в бизнес- процессы организации?</w:t>
       </w:r>
+      <w:r>
+        <w:rPr>
+          <w:rFonts w:ascii="Times New Roman" w:hAnsi="Times New Roman" w:cs="Times New Roman"/>
+          <w:color w:val="FF0000"/>
+          <w:sz w:val="28"/>
+          <w:szCs w:val="28"/>
+        </w:rPr>
+        <w:t>;</w:t>
+      </w:r>
     </w:p>
     <w:p>
       <w:pPr>
@@ -942,6 +1091,15 @@
           <w:szCs w:val="28"/>
         </w:rPr>
         <w:t>4. Каковы перспективные направления реинжиниринга отдельных бизнес-процессов на предприятии?</w:t>
+      </w:r>
+      <w:r>
+        <w:rPr>
+          <w:rFonts w:ascii="Times New Roman" w:hAnsi="Times New Roman" w:cs="Times New Roman"/>
+          <w:color w:val="FF0000"/>
+          <w:sz w:val="28"/>
+          <w:szCs w:val="28"/>
+        </w:rPr>
+        <w:t>;</w:t>
       </w:r>
     </w:p>
     <w:p>

</xml_diff>